<commit_message>
Atualização de organização e Contexto de Negocio
</commit_message>
<xml_diff>
--- a/documentacao/Justificativa do Projeto.docx
+++ b/documentacao/Justificativa do Projeto.docx
@@ -78,31 +78,151 @@
           <w:sz w:val="24"/>
           <w:szCs w:val="24"/>
         </w:rPr>
-        <w:t>o Brasil, o lixo urbano tem sido um dos grandes problemas em nossa sociedade, enchendo lixões e aterros, nas ruas e terrenos baldios, e isso pode causar uma serie de problemas, como doenças e enchentes</w:t>
-      </w:r>
-      <w:r>
-        <w:rPr>
-          <w:rFonts w:ascii="Arial" w:hAnsi="Arial" w:cs="Arial"/>
-          <w:sz w:val="24"/>
-          <w:szCs w:val="24"/>
-        </w:rPr>
-        <w:t>, além disso,</w:t>
-      </w:r>
-      <w:r>
-        <w:rPr>
-          <w:rFonts w:ascii="Arial" w:hAnsi="Arial" w:cs="Arial"/>
-          <w:sz w:val="24"/>
-          <w:szCs w:val="24"/>
-        </w:rPr>
-        <w:t xml:space="preserve"> o material orgânico jogado fora é raramente aproveitado</w:t>
-      </w:r>
-      <w:r>
-        <w:rPr>
-          <w:rFonts w:ascii="Arial" w:hAnsi="Arial" w:cs="Arial"/>
-          <w:sz w:val="24"/>
-          <w:szCs w:val="24"/>
-        </w:rPr>
-        <w:t>, acarretando problemas como: grande quantidade de lixo acumulado em aterros e lixões e consequentemente a contaminação do solo</w:t>
+        <w:t xml:space="preserve">o Brasil, o </w:t>
+      </w:r>
+      <w:r>
+        <w:rPr>
+          <w:rFonts w:ascii="Arial" w:hAnsi="Arial" w:cs="Arial"/>
+          <w:sz w:val="24"/>
+          <w:szCs w:val="24"/>
+        </w:rPr>
+        <w:t xml:space="preserve">lixo </w:t>
+      </w:r>
+      <w:r>
+        <w:rPr>
+          <w:rFonts w:ascii="Arial" w:hAnsi="Arial" w:cs="Arial"/>
+          <w:sz w:val="24"/>
+          <w:szCs w:val="24"/>
+        </w:rPr>
+        <w:t>urbano tem sido um dos grandes problemas em nossa sociedade</w:t>
+      </w:r>
+      <w:r>
+        <w:rPr>
+          <w:rFonts w:ascii="Arial" w:hAnsi="Arial" w:cs="Arial"/>
+          <w:sz w:val="24"/>
+          <w:szCs w:val="24"/>
+        </w:rPr>
+        <w:t xml:space="preserve">. </w:t>
+      </w:r>
+      <w:r>
+        <w:rPr>
+          <w:rFonts w:ascii="Arial" w:hAnsi="Arial" w:cs="Arial"/>
+          <w:sz w:val="24"/>
+          <w:szCs w:val="24"/>
+        </w:rPr>
+        <w:t xml:space="preserve">A superlotação de </w:t>
+      </w:r>
+      <w:r>
+        <w:rPr>
+          <w:rFonts w:ascii="Arial" w:hAnsi="Arial" w:cs="Arial"/>
+          <w:sz w:val="24"/>
+          <w:szCs w:val="24"/>
+        </w:rPr>
+        <w:t>lixões</w:t>
+      </w:r>
+      <w:r>
+        <w:rPr>
+          <w:rFonts w:ascii="Arial" w:hAnsi="Arial" w:cs="Arial"/>
+          <w:sz w:val="24"/>
+          <w:szCs w:val="24"/>
+        </w:rPr>
+        <w:t xml:space="preserve">, </w:t>
+      </w:r>
+      <w:r>
+        <w:rPr>
+          <w:rFonts w:ascii="Arial" w:hAnsi="Arial" w:cs="Arial"/>
+          <w:sz w:val="24"/>
+          <w:szCs w:val="24"/>
+        </w:rPr>
+        <w:t>aterros</w:t>
+      </w:r>
+      <w:r>
+        <w:rPr>
+          <w:rFonts w:ascii="Arial" w:hAnsi="Arial" w:cs="Arial"/>
+          <w:sz w:val="24"/>
+          <w:szCs w:val="24"/>
+        </w:rPr>
+        <w:t xml:space="preserve">, </w:t>
+      </w:r>
+      <w:r>
+        <w:rPr>
+          <w:rFonts w:ascii="Arial" w:hAnsi="Arial" w:cs="Arial"/>
+          <w:sz w:val="24"/>
+          <w:szCs w:val="24"/>
+        </w:rPr>
+        <w:t>terrenos baldios</w:t>
+      </w:r>
+      <w:r>
+        <w:rPr>
+          <w:rFonts w:ascii="Arial" w:hAnsi="Arial" w:cs="Arial"/>
+          <w:sz w:val="24"/>
+          <w:szCs w:val="24"/>
+        </w:rPr>
+        <w:t xml:space="preserve"> e falta de gestão para manutenção destes resíduos</w:t>
+      </w:r>
+      <w:r>
+        <w:rPr>
+          <w:rFonts w:ascii="Arial" w:hAnsi="Arial" w:cs="Arial"/>
+          <w:sz w:val="24"/>
+          <w:szCs w:val="24"/>
+        </w:rPr>
+        <w:t xml:space="preserve"> pode causar uma </w:t>
+      </w:r>
+      <w:r>
+        <w:rPr>
+          <w:rFonts w:ascii="Arial" w:hAnsi="Arial" w:cs="Arial"/>
+          <w:sz w:val="24"/>
+          <w:szCs w:val="24"/>
+        </w:rPr>
+        <w:t>série</w:t>
+      </w:r>
+      <w:r>
+        <w:rPr>
+          <w:rFonts w:ascii="Arial" w:hAnsi="Arial" w:cs="Arial"/>
+          <w:sz w:val="24"/>
+          <w:szCs w:val="24"/>
+        </w:rPr>
+        <w:t xml:space="preserve"> de problemas como</w:t>
+      </w:r>
+      <w:r>
+        <w:rPr>
+          <w:rFonts w:ascii="Arial" w:hAnsi="Arial" w:cs="Arial"/>
+          <w:sz w:val="24"/>
+          <w:szCs w:val="24"/>
+        </w:rPr>
+        <w:t>:</w:t>
+      </w:r>
+      <w:r>
+        <w:rPr>
+          <w:rFonts w:ascii="Arial" w:hAnsi="Arial" w:cs="Arial"/>
+          <w:sz w:val="24"/>
+          <w:szCs w:val="24"/>
+        </w:rPr>
+        <w:t xml:space="preserve"> doenças</w:t>
+      </w:r>
+      <w:r>
+        <w:rPr>
+          <w:rFonts w:ascii="Arial" w:hAnsi="Arial" w:cs="Arial"/>
+          <w:sz w:val="24"/>
+          <w:szCs w:val="24"/>
+        </w:rPr>
+        <w:t>,</w:t>
+      </w:r>
+      <w:r>
+        <w:rPr>
+          <w:rFonts w:ascii="Arial" w:hAnsi="Arial" w:cs="Arial"/>
+          <w:sz w:val="24"/>
+          <w:szCs w:val="24"/>
+        </w:rPr>
+        <w:t xml:space="preserve"> enchentes</w:t>
+      </w:r>
+      <w:r>
+        <w:rPr>
+          <w:rFonts w:ascii="Arial" w:hAnsi="Arial" w:cs="Arial"/>
+          <w:sz w:val="24"/>
+          <w:szCs w:val="24"/>
+        </w:rPr>
+        <w:t>, grande quantidade de lixo acumulado em aterros e lixões e consequentemente a contaminação do solo</w:t>
       </w:r>
       <w:r>
         <w:rPr>
@@ -130,31 +250,15 @@
           <w:szCs w:val="24"/>
         </w:rPr>
         <w:tab/>
-        <w:t xml:space="preserve">Este documento se destina à proposta de criação e implementação de um sistema automatizado do processo de compostagem, que é a solução para </w:t>
-      </w:r>
-      <w:r>
-        <w:rPr>
-          <w:rFonts w:ascii="Arial" w:hAnsi="Arial" w:cs="Arial"/>
-          <w:sz w:val="24"/>
-          <w:szCs w:val="24"/>
-        </w:rPr>
-        <w:t>os restos e resíduos</w:t>
-      </w:r>
-      <w:r>
-        <w:rPr>
-          <w:rFonts w:ascii="Arial" w:hAnsi="Arial" w:cs="Arial"/>
-          <w:sz w:val="24"/>
-          <w:szCs w:val="24"/>
-        </w:rPr>
-        <w:t xml:space="preserve"> orgânico</w:t>
-      </w:r>
-      <w:r>
-        <w:rPr>
-          <w:rFonts w:ascii="Arial" w:hAnsi="Arial" w:cs="Arial"/>
-          <w:sz w:val="24"/>
-          <w:szCs w:val="24"/>
-        </w:rPr>
-        <w:t>s, que geralmente é inutilizado</w:t>
+        <w:t xml:space="preserve">Este documento se destina à proposta de criação e implementação de um sistema </w:t>
+      </w:r>
+      <w:r>
+        <w:rPr>
+          <w:rFonts w:ascii="Arial" w:hAnsi="Arial" w:cs="Arial"/>
+          <w:sz w:val="24"/>
+          <w:szCs w:val="24"/>
+        </w:rPr>
+        <w:t>a</w:t>
       </w:r>
       <w:bookmarkStart w:id="0" w:name="_GoBack"/>
       <w:bookmarkEnd w:id="0"/>
@@ -164,7 +268,47 @@
           <w:sz w:val="24"/>
           <w:szCs w:val="24"/>
         </w:rPr>
-        <w:t>.</w:t>
+        <w:t>utomatizado</w:t>
+      </w:r>
+      <w:r>
+        <w:rPr>
+          <w:rFonts w:ascii="Arial" w:hAnsi="Arial" w:cs="Arial"/>
+          <w:sz w:val="24"/>
+          <w:szCs w:val="24"/>
+        </w:rPr>
+        <w:t>, com o objetivo de acelerar</w:t>
+      </w:r>
+      <w:r>
+        <w:rPr>
+          <w:rFonts w:ascii="Arial" w:hAnsi="Arial" w:cs="Arial"/>
+          <w:sz w:val="24"/>
+          <w:szCs w:val="24"/>
+        </w:rPr>
+        <w:t xml:space="preserve"> o processo de compostagem,</w:t>
+      </w:r>
+      <w:r>
+        <w:rPr>
+          <w:rFonts w:ascii="Arial" w:hAnsi="Arial" w:cs="Arial"/>
+          <w:sz w:val="24"/>
+          <w:szCs w:val="24"/>
+        </w:rPr>
+        <w:t xml:space="preserve"> torna-lo mais eficaz, propondo uma solução</w:t>
+      </w:r>
+      <w:r>
+        <w:rPr>
+          <w:rFonts w:ascii="Arial" w:hAnsi="Arial" w:cs="Arial"/>
+          <w:sz w:val="24"/>
+          <w:szCs w:val="24"/>
+        </w:rPr>
+        <w:t xml:space="preserve"> para os restos e resíduos orgânicos</w:t>
+      </w:r>
+      <w:r>
+        <w:rPr>
+          <w:rFonts w:ascii="Arial" w:hAnsi="Arial" w:cs="Arial"/>
+          <w:sz w:val="24"/>
+          <w:szCs w:val="24"/>
+        </w:rPr>
+        <w:t xml:space="preserve"> inutilizados.</w:t>
       </w:r>
     </w:p>
     <w:p>
@@ -184,15 +328,246 @@
           <w:szCs w:val="24"/>
         </w:rPr>
         <w:tab/>
-        <w:t>Com o objetivo de acelerar o processo de compostagem e torna-lo cem por cento eficaz, iremos beneficiar a sociedade urbana e a rural também, já que o composto gerado no processo de compostagem chamado Húmus é usado para</w:t>
-      </w:r>
-      <w:r>
-        <w:rPr>
-          <w:rFonts w:ascii="Arial" w:hAnsi="Arial" w:cs="Arial"/>
-          <w:sz w:val="24"/>
-          <w:szCs w:val="24"/>
-        </w:rPr>
-        <w:t xml:space="preserve"> adubagem das plantas e plantios agrícolas, o projeto beneficia a todos, o governo, industrias de resíduos, o trabalhador agrícola e o seu consumidor final, nós, que teremos ruas mais limpas e uma sociedade mais ecológica e preocupada com o meio ambiente.</w:t>
+      </w:r>
+      <w:r>
+        <w:rPr>
+          <w:rFonts w:ascii="Arial" w:hAnsi="Arial" w:cs="Arial"/>
+          <w:sz w:val="24"/>
+          <w:szCs w:val="24"/>
+        </w:rPr>
+        <w:t>A</w:t>
+      </w:r>
+      <w:r>
+        <w:rPr>
+          <w:rFonts w:ascii="Arial" w:hAnsi="Arial" w:cs="Arial"/>
+          <w:sz w:val="24"/>
+          <w:szCs w:val="24"/>
+        </w:rPr>
+        <w:t xml:space="preserve"> solução </w:t>
+      </w:r>
+      <w:r>
+        <w:rPr>
+          <w:rFonts w:ascii="Arial" w:hAnsi="Arial" w:cs="Arial"/>
+          <w:sz w:val="24"/>
+          <w:szCs w:val="24"/>
+        </w:rPr>
+        <w:t>visa beneficiar</w:t>
+      </w:r>
+      <w:r>
+        <w:rPr>
+          <w:rFonts w:ascii="Arial" w:hAnsi="Arial" w:cs="Arial"/>
+          <w:sz w:val="24"/>
+          <w:szCs w:val="24"/>
+        </w:rPr>
+        <w:t xml:space="preserve"> a sociedade urbana e rural, </w:t>
+      </w:r>
+      <w:r>
+        <w:rPr>
+          <w:rFonts w:ascii="Arial" w:hAnsi="Arial" w:cs="Arial"/>
+          <w:sz w:val="24"/>
+          <w:szCs w:val="24"/>
+        </w:rPr>
+        <w:t>visto</w:t>
+      </w:r>
+      <w:r>
+        <w:rPr>
+          <w:rFonts w:ascii="Arial" w:hAnsi="Arial" w:cs="Arial"/>
+          <w:sz w:val="24"/>
+          <w:szCs w:val="24"/>
+        </w:rPr>
+        <w:t xml:space="preserve"> que o </w:t>
+      </w:r>
+      <w:r>
+        <w:rPr>
+          <w:rFonts w:ascii="Arial" w:hAnsi="Arial" w:cs="Arial"/>
+          <w:sz w:val="24"/>
+          <w:szCs w:val="24"/>
+        </w:rPr>
+        <w:t>produto resultante do</w:t>
+      </w:r>
+      <w:r>
+        <w:rPr>
+          <w:rFonts w:ascii="Arial" w:hAnsi="Arial" w:cs="Arial"/>
+          <w:sz w:val="24"/>
+          <w:szCs w:val="24"/>
+        </w:rPr>
+        <w:t xml:space="preserve"> processo de compostagem</w:t>
+      </w:r>
+      <w:r>
+        <w:rPr>
+          <w:rFonts w:ascii="Arial" w:hAnsi="Arial" w:cs="Arial"/>
+          <w:sz w:val="24"/>
+          <w:szCs w:val="24"/>
+        </w:rPr>
+        <w:t xml:space="preserve"> (húmus): um composto rico em nutrientes, </w:t>
+      </w:r>
+      <w:r>
+        <w:rPr>
+          <w:rFonts w:ascii="Arial" w:hAnsi="Arial" w:cs="Arial"/>
+          <w:sz w:val="24"/>
+          <w:szCs w:val="24"/>
+        </w:rPr>
+        <w:t>usado para</w:t>
+      </w:r>
+      <w:r>
+        <w:rPr>
+          <w:rFonts w:ascii="Arial" w:hAnsi="Arial" w:cs="Arial"/>
+          <w:sz w:val="24"/>
+          <w:szCs w:val="24"/>
+        </w:rPr>
+        <w:t xml:space="preserve"> adubagem d</w:t>
+      </w:r>
+      <w:r>
+        <w:rPr>
+          <w:rFonts w:ascii="Arial" w:hAnsi="Arial" w:cs="Arial"/>
+          <w:sz w:val="24"/>
+          <w:szCs w:val="24"/>
+        </w:rPr>
+        <w:t>e</w:t>
+      </w:r>
+      <w:r>
+        <w:rPr>
+          <w:rFonts w:ascii="Arial" w:hAnsi="Arial" w:cs="Arial"/>
+          <w:sz w:val="24"/>
+          <w:szCs w:val="24"/>
+        </w:rPr>
+        <w:t xml:space="preserve"> plantas e plantios agrícolas</w:t>
+      </w:r>
+      <w:r>
+        <w:rPr>
+          <w:rFonts w:ascii="Arial" w:hAnsi="Arial" w:cs="Arial"/>
+          <w:sz w:val="24"/>
+          <w:szCs w:val="24"/>
+        </w:rPr>
+        <w:t>. A</w:t>
+      </w:r>
+      <w:r>
+        <w:rPr>
+          <w:rFonts w:ascii="Arial" w:hAnsi="Arial" w:cs="Arial"/>
+          <w:sz w:val="24"/>
+          <w:szCs w:val="24"/>
+        </w:rPr>
+        <w:t>demais</w:t>
+      </w:r>
+      <w:r>
+        <w:rPr>
+          <w:rFonts w:ascii="Arial" w:hAnsi="Arial" w:cs="Arial"/>
+          <w:sz w:val="24"/>
+          <w:szCs w:val="24"/>
+        </w:rPr>
+        <w:t>,</w:t>
+      </w:r>
+      <w:r>
+        <w:rPr>
+          <w:rFonts w:ascii="Arial" w:hAnsi="Arial" w:cs="Arial"/>
+          <w:sz w:val="24"/>
+          <w:szCs w:val="24"/>
+        </w:rPr>
+        <w:t xml:space="preserve"> o projeto</w:t>
+      </w:r>
+      <w:r>
+        <w:rPr>
+          <w:rFonts w:ascii="Arial" w:hAnsi="Arial" w:cs="Arial"/>
+          <w:sz w:val="24"/>
+          <w:szCs w:val="24"/>
+        </w:rPr>
+        <w:t xml:space="preserve"> intenta</w:t>
+      </w:r>
+      <w:r>
+        <w:rPr>
+          <w:rFonts w:ascii="Arial" w:hAnsi="Arial" w:cs="Arial"/>
+          <w:sz w:val="24"/>
+          <w:szCs w:val="24"/>
+        </w:rPr>
+        <w:t xml:space="preserve"> </w:t>
+      </w:r>
+      <w:r>
+        <w:rPr>
+          <w:rFonts w:ascii="Arial" w:hAnsi="Arial" w:cs="Arial"/>
+          <w:sz w:val="24"/>
+          <w:szCs w:val="24"/>
+        </w:rPr>
+        <w:t xml:space="preserve">promover a reciclagem direta do material orgânico, ocupar os vazios urbanos ociosos, </w:t>
+      </w:r>
+      <w:r>
+        <w:rPr>
+          <w:rFonts w:ascii="Arial" w:hAnsi="Arial" w:cs="Arial"/>
+          <w:sz w:val="24"/>
+          <w:szCs w:val="24"/>
+        </w:rPr>
+        <w:t>reduzir</w:t>
+      </w:r>
+      <w:r>
+        <w:rPr>
+          <w:rFonts w:ascii="Arial" w:hAnsi="Arial" w:cs="Arial"/>
+          <w:sz w:val="24"/>
+          <w:szCs w:val="24"/>
+        </w:rPr>
+        <w:t xml:space="preserve"> gastos públicos com a logística</w:t>
+      </w:r>
+      <w:r>
+        <w:rPr>
+          <w:rFonts w:ascii="Arial" w:hAnsi="Arial" w:cs="Arial"/>
+          <w:sz w:val="24"/>
+          <w:szCs w:val="24"/>
+        </w:rPr>
+        <w:t xml:space="preserve"> e </w:t>
+      </w:r>
+      <w:r>
+        <w:rPr>
+          <w:rFonts w:ascii="Arial" w:hAnsi="Arial" w:cs="Arial"/>
+          <w:sz w:val="24"/>
+          <w:szCs w:val="24"/>
+        </w:rPr>
+        <w:t>oferece</w:t>
+      </w:r>
+      <w:r>
+        <w:rPr>
+          <w:rFonts w:ascii="Arial" w:hAnsi="Arial" w:cs="Arial"/>
+          <w:sz w:val="24"/>
+          <w:szCs w:val="24"/>
+        </w:rPr>
+        <w:t>r</w:t>
+      </w:r>
+      <w:r>
+        <w:rPr>
+          <w:rFonts w:ascii="Arial" w:hAnsi="Arial" w:cs="Arial"/>
+          <w:sz w:val="24"/>
+          <w:szCs w:val="24"/>
+        </w:rPr>
+        <w:t xml:space="preserve"> às indústrias</w:t>
+      </w:r>
+      <w:r>
+        <w:rPr>
+          <w:rFonts w:ascii="Arial" w:hAnsi="Arial" w:cs="Arial"/>
+          <w:sz w:val="24"/>
+          <w:szCs w:val="24"/>
+        </w:rPr>
+        <w:t xml:space="preserve"> de resíduos</w:t>
+      </w:r>
+      <w:r>
+        <w:rPr>
+          <w:rFonts w:ascii="Arial" w:hAnsi="Arial" w:cs="Arial"/>
+          <w:sz w:val="24"/>
+          <w:szCs w:val="24"/>
+        </w:rPr>
+        <w:t xml:space="preserve"> e ao</w:t>
+      </w:r>
+      <w:r>
+        <w:rPr>
+          <w:rFonts w:ascii="Arial" w:hAnsi="Arial" w:cs="Arial"/>
+          <w:sz w:val="24"/>
+          <w:szCs w:val="24"/>
+        </w:rPr>
+        <w:t xml:space="preserve"> o trabalhador agrícola</w:t>
+      </w:r>
+      <w:r>
+        <w:rPr>
+          <w:rFonts w:ascii="Arial" w:hAnsi="Arial" w:cs="Arial"/>
+          <w:sz w:val="24"/>
+          <w:szCs w:val="24"/>
+        </w:rPr>
+        <w:t xml:space="preserve"> um processo otimizado para realizar a compostagem.</w:t>
       </w:r>
     </w:p>
     <w:sectPr>

</xml_diff>